<commit_message>
proof edit, caught an embarrassing error
</commit_message>
<xml_diff>
--- a/Proof that za is analytic.docx
+++ b/Proof that za is analytic.docx
@@ -245,22 +245,19 @@
           </m:e>
           <m:sup>
             <m:r>
+              <m:rPr>
+                <m:sty m:val="p"/>
+              </m:rPr>
               <w:rPr>
                 <w:rFonts w:ascii="Cambria Math" w:hAnsi="Cambria Math"/>
               </w:rPr>
-              <m:t>Re(</m:t>
+              <m:t>Re</m:t>
             </m:r>
             <m:r>
               <w:rPr>
                 <w:rFonts w:ascii="Cambria Math" w:hAnsi="Cambria Math"/>
               </w:rPr>
-              <m:t>a</m:t>
-            </m:r>
-            <m:r>
-              <w:rPr>
-                <w:rFonts w:ascii="Cambria Math" w:hAnsi="Cambria Math"/>
-              </w:rPr>
-              <m:t>)</m:t>
+              <m:t>(a)</m:t>
             </m:r>
           </m:sup>
         </m:sSup>
@@ -289,22 +286,19 @@
               <m:t>i</m:t>
             </m:r>
             <m:r>
+              <m:rPr>
+                <m:sty m:val="p"/>
+              </m:rPr>
               <w:rPr>
                 <w:rFonts w:ascii="Cambria Math" w:hAnsi="Cambria Math"/>
               </w:rPr>
-              <m:t>Im(</m:t>
+              <m:t>Im</m:t>
             </m:r>
             <m:r>
               <w:rPr>
                 <w:rFonts w:ascii="Cambria Math" w:hAnsi="Cambria Math"/>
               </w:rPr>
-              <m:t>a</m:t>
-            </m:r>
-            <m:r>
-              <w:rPr>
-                <w:rFonts w:ascii="Cambria Math" w:hAnsi="Cambria Math"/>
-              </w:rPr>
-              <m:t>)</m:t>
+              <m:t>(a)</m:t>
             </m:r>
           </m:sup>
         </m:sSup>
@@ -355,13 +349,7 @@
             <w:rPr>
               <w:rFonts w:ascii="Cambria Math" w:eastAsiaTheme="majorEastAsia" w:hAnsi="Cambria Math" w:cstheme="majorBidi"/>
             </w:rPr>
-            <m:t>f(z)</m:t>
-          </m:r>
-          <m:r>
-            <w:rPr>
-              <w:rFonts w:ascii="Cambria Math" w:eastAsiaTheme="majorEastAsia" w:hAnsi="Cambria Math" w:cstheme="majorBidi"/>
-            </w:rPr>
-            <m:t>=</m:t>
+            <m:t>f(z)=</m:t>
           </m:r>
           <m:sSup>
             <m:sSupPr>
@@ -745,16 +733,7 @@
             <w:rPr>
               <w:rFonts w:ascii="Cambria Math" w:eastAsiaTheme="minorEastAsia" w:hAnsi="Cambria Math"/>
             </w:rPr>
-            <m:t>=</m:t>
-          </m:r>
-          <m:r>
-            <m:rPr>
-              <m:sty m:val="p"/>
-            </m:rPr>
-            <w:rPr>
-              <w:rFonts w:ascii="Cambria Math" w:eastAsiaTheme="minorEastAsia" w:hAnsi="Cambria Math"/>
-            </w:rPr>
-            <m:t>Re</m:t>
+            <m:t>=Re</m:t>
           </m:r>
           <m:d>
             <m:dPr>
@@ -1121,13 +1100,7 @@
                 <w:rPr>
                   <w:rFonts w:ascii="Cambria Math" w:hAnsi="Cambria Math"/>
                 </w:rPr>
-                <m:t>∂</m:t>
-              </m:r>
-              <m:r>
-                <w:rPr>
-                  <w:rFonts w:ascii="Cambria Math" w:hAnsi="Cambria Math"/>
-                </w:rPr>
-                <m:t>u</m:t>
+                <m:t>∂u</m:t>
               </m:r>
             </m:num>
             <m:den>
@@ -1219,13 +1192,7 @@
                 <w:rPr>
                   <w:rFonts w:ascii="Cambria Math" w:hAnsi="Cambria Math"/>
                 </w:rPr>
-                <m:t>∂</m:t>
-              </m:r>
-              <m:r>
-                <w:rPr>
-                  <w:rFonts w:ascii="Cambria Math" w:hAnsi="Cambria Math"/>
-                </w:rPr>
-                <m:t>x</m:t>
+                <m:t>∂x</m:t>
               </m:r>
             </m:den>
           </m:f>
@@ -1527,13 +1494,7 @@
                 <w:rPr>
                   <w:rFonts w:ascii="Cambria Math" w:hAnsi="Cambria Math"/>
                 </w:rPr>
-                <m:t>∂</m:t>
-              </m:r>
-              <m:r>
-                <w:rPr>
-                  <w:rFonts w:ascii="Cambria Math" w:hAnsi="Cambria Math"/>
-                </w:rPr>
-                <m:t>x</m:t>
+                <m:t>∂x</m:t>
               </m:r>
             </m:den>
           </m:f>
@@ -1565,13 +1526,7 @@
                 <w:rPr>
                   <w:rFonts w:ascii="Cambria Math" w:hAnsi="Cambria Math"/>
                 </w:rPr>
-                <m:t>∂</m:t>
-              </m:r>
-              <m:r>
-                <w:rPr>
-                  <w:rFonts w:ascii="Cambria Math" w:hAnsi="Cambria Math"/>
-                </w:rPr>
-                <m:t>x</m:t>
+                <m:t>∂x</m:t>
               </m:r>
             </m:den>
           </m:f>
@@ -1924,15 +1879,12 @@
                 <w:rPr>
                   <w:rFonts w:ascii="Cambria Math" w:hAnsi="Cambria Math"/>
                 </w:rPr>
-                <m:t>a</m:t>
-              </m:r>
-              <m:r>
-                <w:rPr>
-                  <w:rFonts w:ascii="Cambria Math" w:hAnsi="Cambria Math"/>
-                </w:rPr>
-                <m:t>y</m:t>
-              </m:r>
-              <m:r>
+                <m:t>ay</m:t>
+              </m:r>
+              <m:r>
+                <m:rPr>
+                  <m:sty m:val="p"/>
+                </m:rPr>
                 <w:rPr>
                   <w:rFonts w:ascii="Cambria Math" w:hAnsi="Cambria Math"/>
                 </w:rPr>
@@ -1955,22 +1907,19 @@
                     <m:t>a</m:t>
                   </m:r>
                   <m:r>
-                    <w:rPr>
-                      <w:rFonts w:ascii="Cambria Math" w:hAnsi="Cambria Math"/>
-                    </w:rPr>
-                    <m:t>Arg(</m:t>
-                  </m:r>
-                  <m:r>
-                    <w:rPr>
-                      <w:rFonts w:ascii="Cambria Math" w:hAnsi="Cambria Math"/>
-                    </w:rPr>
-                    <m:t>z</m:t>
-                  </m:r>
-                  <m:r>
-                    <w:rPr>
-                      <w:rFonts w:ascii="Cambria Math" w:hAnsi="Cambria Math"/>
-                    </w:rPr>
-                    <m:t>)</m:t>
+                    <m:rPr>
+                      <m:sty m:val="p"/>
+                    </m:rPr>
+                    <w:rPr>
+                      <w:rFonts w:ascii="Cambria Math" w:hAnsi="Cambria Math"/>
+                    </w:rPr>
+                    <m:t>Arg</m:t>
+                  </m:r>
+                  <m:r>
+                    <w:rPr>
+                      <w:rFonts w:ascii="Cambria Math" w:hAnsi="Cambria Math"/>
+                    </w:rPr>
+                    <m:t>(z)</m:t>
                   </m:r>
                 </m:e>
               </m:d>
@@ -2043,13 +1992,7 @@
                 <w:rPr>
                   <w:rFonts w:ascii="Cambria Math" w:hAnsi="Cambria Math"/>
                 </w:rPr>
-                <m:t>∂</m:t>
-              </m:r>
-              <m:r>
-                <w:rPr>
-                  <w:rFonts w:ascii="Cambria Math" w:hAnsi="Cambria Math"/>
-                </w:rPr>
-                <m:t>u</m:t>
+                <m:t>∂u</m:t>
               </m:r>
             </m:num>
             <m:den>
@@ -2257,15 +2200,12 @@
                 <w:rPr>
                   <w:rFonts w:ascii="Cambria Math" w:hAnsi="Cambria Math"/>
                 </w:rPr>
-                <m:t>a</m:t>
-              </m:r>
-              <m:r>
-                <w:rPr>
-                  <w:rFonts w:ascii="Cambria Math" w:hAnsi="Cambria Math"/>
-                </w:rPr>
-                <m:t>y</m:t>
-              </m:r>
-              <m:r>
+                <m:t>ay</m:t>
+              </m:r>
+              <m:r>
+                <m:rPr>
+                  <m:sty m:val="p"/>
+                </m:rPr>
                 <w:rPr>
                   <w:rFonts w:ascii="Cambria Math" w:hAnsi="Cambria Math"/>
                 </w:rPr>
@@ -2288,22 +2228,19 @@
                     <m:t>a</m:t>
                   </m:r>
                   <m:r>
-                    <w:rPr>
-                      <w:rFonts w:ascii="Cambria Math" w:hAnsi="Cambria Math"/>
-                    </w:rPr>
-                    <m:t>Arg(</m:t>
-                  </m:r>
-                  <m:r>
-                    <w:rPr>
-                      <w:rFonts w:ascii="Cambria Math" w:hAnsi="Cambria Math"/>
-                    </w:rPr>
-                    <m:t>z</m:t>
-                  </m:r>
-                  <m:r>
-                    <w:rPr>
-                      <w:rFonts w:ascii="Cambria Math" w:hAnsi="Cambria Math"/>
-                    </w:rPr>
-                    <m:t>)</m:t>
+                    <m:rPr>
+                      <m:sty m:val="p"/>
+                    </m:rPr>
+                    <w:rPr>
+                      <w:rFonts w:ascii="Cambria Math" w:hAnsi="Cambria Math"/>
+                    </w:rPr>
+                    <m:t>Arg</m:t>
+                  </m:r>
+                  <m:r>
+                    <w:rPr>
+                      <w:rFonts w:ascii="Cambria Math" w:hAnsi="Cambria Math"/>
+                    </w:rPr>
+                    <m:t>(z)</m:t>
                   </m:r>
                 </m:e>
               </m:d>
@@ -2518,13 +2455,7 @@
                     <w:rPr>
                       <w:rFonts w:ascii="Cambria Math" w:hAnsi="Cambria Math"/>
                     </w:rPr>
-                    <m:t>i</m:t>
-                  </m:r>
-                  <m:r>
-                    <w:rPr>
-                      <w:rFonts w:ascii="Cambria Math" w:hAnsi="Cambria Math"/>
-                    </w:rPr>
-                    <m:t>a</m:t>
+                    <m:t>ia</m:t>
                   </m:r>
                   <m:r>
                     <m:rPr>
@@ -2602,19 +2533,7 @@
                     <w:rPr>
                       <w:rFonts w:ascii="Cambria Math" w:hAnsi="Cambria Math"/>
                     </w:rPr>
-                    <m:t>-</m:t>
-                  </m:r>
-                  <m:r>
-                    <w:rPr>
-                      <w:rFonts w:ascii="Cambria Math" w:hAnsi="Cambria Math"/>
-                    </w:rPr>
-                    <m:t>i</m:t>
-                  </m:r>
-                  <m:r>
-                    <w:rPr>
-                      <w:rFonts w:ascii="Cambria Math" w:hAnsi="Cambria Math"/>
-                    </w:rPr>
-                    <m:t>a</m:t>
+                    <m:t>-ia</m:t>
                   </m:r>
                   <m:r>
                     <m:rPr>
@@ -2768,19 +2687,7 @@
                     <w:rPr>
                       <w:rFonts w:ascii="Cambria Math" w:hAnsi="Cambria Math"/>
                     </w:rPr>
-                    <m:t>-</m:t>
-                  </m:r>
-                  <m:r>
-                    <w:rPr>
-                      <w:rFonts w:ascii="Cambria Math" w:hAnsi="Cambria Math"/>
-                    </w:rPr>
-                    <m:t>i</m:t>
-                  </m:r>
-                  <m:r>
-                    <w:rPr>
-                      <w:rFonts w:ascii="Cambria Math" w:hAnsi="Cambria Math"/>
-                    </w:rPr>
-                    <m:t>a</m:t>
+                    <m:t>-ia</m:t>
                   </m:r>
                   <m:r>
                     <m:rPr>
@@ -2864,13 +2771,7 @@
                     <w:rPr>
                       <w:rFonts w:ascii="Cambria Math" w:hAnsi="Cambria Math"/>
                     </w:rPr>
-                    <m:t>i</m:t>
-                  </m:r>
-                  <m:r>
-                    <w:rPr>
-                      <w:rFonts w:ascii="Cambria Math" w:hAnsi="Cambria Math"/>
-                    </w:rPr>
-                    <m:t>a</m:t>
+                    <m:t>ia</m:t>
                   </m:r>
                   <m:r>
                     <m:rPr>
@@ -2940,13 +2841,7 @@
               <w:rPr>
                 <w:rFonts w:ascii="Cambria Math" w:hAnsi="Cambria Math"/>
               </w:rPr>
-              <m:t>∂</m:t>
-            </m:r>
-            <m:r>
-              <w:rPr>
-                <w:rFonts w:ascii="Cambria Math" w:hAnsi="Cambria Math"/>
-              </w:rPr>
-              <m:t>u</m:t>
+              <m:t>∂u</m:t>
             </m:r>
           </m:num>
           <m:den>
@@ -2981,13 +2876,7 @@
                 <w:rPr>
                   <w:rFonts w:ascii="Cambria Math" w:hAnsi="Cambria Math"/>
                 </w:rPr>
-                <m:t>∂</m:t>
-              </m:r>
-              <m:r>
-                <w:rPr>
-                  <w:rFonts w:ascii="Cambria Math" w:hAnsi="Cambria Math"/>
-                </w:rPr>
-                <m:t>u</m:t>
+                <m:t>∂u</m:t>
               </m:r>
               <m:ctrlPr>
                 <w:rPr>
@@ -3001,13 +2890,7 @@
                 <w:rPr>
                   <w:rFonts w:ascii="Cambria Math" w:hAnsi="Cambria Math"/>
                 </w:rPr>
-                <m:t>∂</m:t>
-              </m:r>
-              <m:r>
-                <w:rPr>
-                  <w:rFonts w:ascii="Cambria Math" w:hAnsi="Cambria Math"/>
-                </w:rPr>
-                <m:t>x</m:t>
+                <m:t>∂x</m:t>
               </m:r>
               <m:ctrlPr>
                 <w:rPr>
@@ -3021,13 +2904,7 @@
             <w:rPr>
               <w:rFonts w:ascii="Cambria Math" w:eastAsiaTheme="minorEastAsia" w:hAnsi="Cambria Math"/>
             </w:rPr>
-            <m:t>=</m:t>
-          </m:r>
-          <m:r>
-            <w:rPr>
-              <w:rFonts w:ascii="Cambria Math" w:eastAsiaTheme="minorEastAsia" w:hAnsi="Cambria Math"/>
-            </w:rPr>
-            <m:t>ax</m:t>
+            <m:t>=ax</m:t>
           </m:r>
           <m:sSup>
             <m:sSupPr>
@@ -3184,13 +3061,7 @@
                         <w:rPr>
                           <w:rFonts w:ascii="Cambria Math" w:hAnsi="Cambria Math"/>
                         </w:rPr>
-                        <m:t>i</m:t>
-                      </m:r>
-                      <m:r>
-                        <w:rPr>
-                          <w:rFonts w:ascii="Cambria Math" w:hAnsi="Cambria Math"/>
-                        </w:rPr>
-                        <m:t>a</m:t>
+                        <m:t>ia</m:t>
                       </m:r>
                       <m:r>
                         <m:rPr>
@@ -3279,13 +3150,7 @@
                         <w:rPr>
                           <w:rFonts w:ascii="Cambria Math" w:hAnsi="Cambria Math"/>
                         </w:rPr>
-                        <m:t>-i</m:t>
-                      </m:r>
-                      <m:r>
-                        <w:rPr>
-                          <w:rFonts w:ascii="Cambria Math" w:hAnsi="Cambria Math"/>
-                        </w:rPr>
-                        <m:t>a</m:t>
+                        <m:t>-ia</m:t>
                       </m:r>
                       <m:r>
                         <m:rPr>
@@ -3349,19 +3214,7 @@
             <w:rPr>
               <w:rFonts w:ascii="Cambria Math" w:hAnsi="Cambria Math"/>
             </w:rPr>
-            <m:t>+</m:t>
-          </m:r>
-          <m:r>
-            <w:rPr>
-              <w:rFonts w:ascii="Cambria Math" w:hAnsi="Cambria Math"/>
-            </w:rPr>
-            <m:t>a</m:t>
-          </m:r>
-          <m:r>
-            <w:rPr>
-              <w:rFonts w:ascii="Cambria Math" w:hAnsi="Cambria Math"/>
-            </w:rPr>
-            <m:t>y</m:t>
+            <m:t>+ay</m:t>
           </m:r>
           <m:sSup>
             <m:sSupPr>
@@ -3460,13 +3313,7 @@
                         <w:rPr>
                           <w:rFonts w:ascii="Cambria Math" w:hAnsi="Cambria Math"/>
                         </w:rPr>
-                        <m:t>-i</m:t>
-                      </m:r>
-                      <m:r>
-                        <w:rPr>
-                          <w:rFonts w:ascii="Cambria Math" w:hAnsi="Cambria Math"/>
-                        </w:rPr>
-                        <m:t>a</m:t>
+                        <m:t>-ia</m:t>
                       </m:r>
                       <m:r>
                         <m:rPr>
@@ -3561,13 +3408,7 @@
                         <w:rPr>
                           <w:rFonts w:ascii="Cambria Math" w:hAnsi="Cambria Math"/>
                         </w:rPr>
-                        <m:t>i</m:t>
-                      </m:r>
-                      <m:r>
-                        <w:rPr>
-                          <w:rFonts w:ascii="Cambria Math" w:hAnsi="Cambria Math"/>
-                        </w:rPr>
-                        <m:t>a</m:t>
+                        <m:t>ia</m:t>
                       </m:r>
                       <m:r>
                         <m:rPr>
@@ -3838,13 +3679,7 @@
                 <w:rPr>
                   <w:rFonts w:ascii="Cambria Math" w:hAnsi="Cambria Math"/>
                 </w:rPr>
-                <m:t>∂</m:t>
-              </m:r>
-              <m:r>
-                <w:rPr>
-                  <w:rFonts w:ascii="Cambria Math" w:hAnsi="Cambria Math"/>
-                </w:rPr>
-                <m:t>u</m:t>
+                <m:t>∂u</m:t>
               </m:r>
             </m:num>
             <m:den>
@@ -3852,13 +3687,7 @@
                 <w:rPr>
                   <w:rFonts w:ascii="Cambria Math" w:hAnsi="Cambria Math"/>
                 </w:rPr>
-                <m:t>∂</m:t>
-              </m:r>
-              <m:r>
-                <w:rPr>
-                  <w:rFonts w:ascii="Cambria Math" w:hAnsi="Cambria Math"/>
-                </w:rPr>
-                <m:t>x</m:t>
+                <m:t>∂x</m:t>
               </m:r>
             </m:den>
           </m:f>
@@ -4024,13 +3853,7 @@
                     <w:rPr>
                       <w:rFonts w:ascii="Cambria Math" w:hAnsi="Cambria Math"/>
                     </w:rPr>
-                    <m:t>i</m:t>
-                  </m:r>
-                  <m:r>
-                    <w:rPr>
-                      <w:rFonts w:ascii="Cambria Math" w:hAnsi="Cambria Math"/>
-                    </w:rPr>
-                    <m:t>a</m:t>
+                    <m:t>ia</m:t>
                   </m:r>
                   <m:r>
                     <m:rPr>
@@ -4248,13 +4071,7 @@
                     <w:rPr>
                       <w:rFonts w:ascii="Cambria Math" w:hAnsi="Cambria Math"/>
                     </w:rPr>
-                    <m:t>-i</m:t>
-                  </m:r>
-                  <m:r>
-                    <w:rPr>
-                      <w:rFonts w:ascii="Cambria Math" w:hAnsi="Cambria Math"/>
-                    </w:rPr>
-                    <m:t>a</m:t>
+                    <m:t>-ia</m:t>
                   </m:r>
                   <m:r>
                     <m:rPr>
@@ -4421,13 +4238,7 @@
                     <w:rPr>
                       <w:rFonts w:ascii="Cambria Math" w:hAnsi="Cambria Math"/>
                     </w:rPr>
-                    <m:t>i</m:t>
-                  </m:r>
-                  <m:r>
-                    <w:rPr>
-                      <w:rFonts w:ascii="Cambria Math" w:hAnsi="Cambria Math"/>
-                    </w:rPr>
-                    <m:t>a</m:t>
+                    <m:t>ia</m:t>
                   </m:r>
                   <m:r>
                     <m:rPr>
@@ -4594,13 +4405,7 @@
                     <w:rPr>
                       <w:rFonts w:ascii="Cambria Math" w:hAnsi="Cambria Math"/>
                     </w:rPr>
-                    <m:t>-i</m:t>
-                  </m:r>
-                  <m:r>
-                    <w:rPr>
-                      <w:rFonts w:ascii="Cambria Math" w:hAnsi="Cambria Math"/>
-                    </w:rPr>
-                    <m:t>a</m:t>
+                    <m:t>-ia</m:t>
                   </m:r>
                   <m:r>
                     <m:rPr>
@@ -4680,13 +4485,7 @@
               <w:rPr>
                 <w:rFonts w:ascii="Cambria Math" w:hAnsi="Cambria Math"/>
               </w:rPr>
-              <m:t>∂</m:t>
-            </m:r>
-            <m:r>
-              <w:rPr>
-                <w:rFonts w:ascii="Cambria Math" w:hAnsi="Cambria Math"/>
-              </w:rPr>
-              <m:t>v</m:t>
+              <m:t>∂v</m:t>
             </m:r>
           </m:num>
           <m:den>
@@ -4694,13 +4493,7 @@
               <w:rPr>
                 <w:rFonts w:ascii="Cambria Math" w:hAnsi="Cambria Math"/>
               </w:rPr>
-              <m:t>∂</m:t>
-            </m:r>
-            <m:r>
-              <w:rPr>
-                <w:rFonts w:ascii="Cambria Math" w:hAnsi="Cambria Math"/>
-              </w:rPr>
-              <m:t>y</m:t>
+              <m:t>∂y</m:t>
             </m:r>
           </m:den>
         </m:f>
@@ -4734,13 +4527,7 @@
                 <w:rPr>
                   <w:rFonts w:ascii="Cambria Math" w:hAnsi="Cambria Math"/>
                 </w:rPr>
-                <m:t>∂</m:t>
-              </m:r>
-              <m:r>
-                <w:rPr>
-                  <w:rFonts w:ascii="Cambria Math" w:hAnsi="Cambria Math"/>
-                </w:rPr>
-                <m:t>v</m:t>
+                <m:t>∂v</m:t>
               </m:r>
             </m:num>
             <m:den>
@@ -4748,13 +4535,7 @@
                 <w:rPr>
                   <w:rFonts w:ascii="Cambria Math" w:hAnsi="Cambria Math"/>
                 </w:rPr>
-                <m:t>∂</m:t>
-              </m:r>
-              <m:r>
-                <w:rPr>
-                  <w:rFonts w:ascii="Cambria Math" w:hAnsi="Cambria Math"/>
-                </w:rPr>
-                <m:t>y</m:t>
+                <m:t>∂y</m:t>
               </m:r>
             </m:den>
           </m:f>
@@ -4838,13 +4619,7 @@
                 <w:rPr>
                   <w:rFonts w:ascii="Cambria Math" w:hAnsi="Cambria Math"/>
                 </w:rPr>
-                <m:t>∂</m:t>
-              </m:r>
-              <m:r>
-                <w:rPr>
-                  <w:rFonts w:ascii="Cambria Math" w:hAnsi="Cambria Math"/>
-                </w:rPr>
-                <m:t>y</m:t>
+                <m:t>∂y</m:t>
               </m:r>
             </m:den>
           </m:f>
@@ -5017,13 +4792,7 @@
                 <w:rPr>
                   <w:rFonts w:ascii="Cambria Math" w:hAnsi="Cambria Math"/>
                 </w:rPr>
-                <m:t>∂</m:t>
-              </m:r>
-              <m:r>
-                <w:rPr>
-                  <w:rFonts w:ascii="Cambria Math" w:hAnsi="Cambria Math"/>
-                </w:rPr>
-                <m:t>y</m:t>
+                <m:t>∂y</m:t>
               </m:r>
             </m:den>
           </m:f>
@@ -5152,13 +4921,7 @@
                 <w:rPr>
                   <w:rFonts w:ascii="Cambria Math" w:hAnsi="Cambria Math"/>
                 </w:rPr>
-                <m:t>∂</m:t>
-              </m:r>
-              <m:r>
-                <w:rPr>
-                  <w:rFonts w:ascii="Cambria Math" w:hAnsi="Cambria Math"/>
-                </w:rPr>
-                <m:t>y</m:t>
+                <m:t>∂y</m:t>
               </m:r>
             </m:den>
           </m:f>
@@ -5166,13 +4929,7 @@
             <w:rPr>
               <w:rFonts w:ascii="Cambria Math" w:eastAsiaTheme="minorEastAsia" w:hAnsi="Cambria Math"/>
             </w:rPr>
-            <m:t>=a</m:t>
-          </m:r>
-          <m:r>
-            <w:rPr>
-              <w:rFonts w:ascii="Cambria Math" w:eastAsiaTheme="minorEastAsia" w:hAnsi="Cambria Math"/>
-            </w:rPr>
-            <m:t>y</m:t>
+            <m:t>=ay</m:t>
           </m:r>
           <m:sSup>
             <m:sSupPr>
@@ -5388,13 +5145,7 @@
                 <w:rPr>
                   <w:rFonts w:ascii="Cambria Math" w:hAnsi="Cambria Math"/>
                 </w:rPr>
-                <m:t>∂</m:t>
-              </m:r>
-              <m:r>
-                <w:rPr>
-                  <w:rFonts w:ascii="Cambria Math" w:hAnsi="Cambria Math"/>
-                </w:rPr>
-                <m:t>y</m:t>
+                <m:t>∂y</m:t>
               </m:r>
             </m:den>
           </m:f>
@@ -5418,19 +5169,7 @@
                 <w:rPr>
                   <w:rFonts w:ascii="Cambria Math" w:hAnsi="Cambria Math"/>
                 </w:rPr>
-                <m:t>a</m:t>
-              </m:r>
-              <m:r>
-                <w:rPr>
-                  <w:rFonts w:ascii="Cambria Math" w:hAnsi="Cambria Math"/>
-                </w:rPr>
-                <m:t>x</m:t>
-              </m:r>
-              <m:r>
-                <w:rPr>
-                  <w:rFonts w:ascii="Cambria Math" w:hAnsi="Cambria Math"/>
-                </w:rPr>
-                <m:t>sin</m:t>
+                <m:t>axsin</m:t>
               </m:r>
               <m:d>
                 <m:dPr>
@@ -5446,25 +5185,7 @@
                     <w:rPr>
                       <w:rFonts w:ascii="Cambria Math" w:hAnsi="Cambria Math"/>
                     </w:rPr>
-                    <m:t>a</m:t>
-                  </m:r>
-                  <m:r>
-                    <w:rPr>
-                      <w:rFonts w:ascii="Cambria Math" w:hAnsi="Cambria Math"/>
-                    </w:rPr>
-                    <m:t>Arg(</m:t>
-                  </m:r>
-                  <m:r>
-                    <w:rPr>
-                      <w:rFonts w:ascii="Cambria Math" w:hAnsi="Cambria Math"/>
-                    </w:rPr>
-                    <m:t>z</m:t>
-                  </m:r>
-                  <m:r>
-                    <w:rPr>
-                      <w:rFonts w:ascii="Cambria Math" w:hAnsi="Cambria Math"/>
-                    </w:rPr>
-                    <m:t>)</m:t>
+                    <m:t>aArg(z)</m:t>
                   </m:r>
                 </m:e>
               </m:d>
@@ -5537,13 +5258,7 @@
                 <w:rPr>
                   <w:rFonts w:ascii="Cambria Math" w:hAnsi="Cambria Math"/>
                 </w:rPr>
-                <m:t>∂</m:t>
-              </m:r>
-              <m:r>
-                <w:rPr>
-                  <w:rFonts w:ascii="Cambria Math" w:hAnsi="Cambria Math"/>
-                </w:rPr>
-                <m:t>v</m:t>
+                <m:t>∂v</m:t>
               </m:r>
             </m:num>
             <m:den>
@@ -5551,13 +5266,7 @@
                 <w:rPr>
                   <w:rFonts w:ascii="Cambria Math" w:hAnsi="Cambria Math"/>
                 </w:rPr>
-                <m:t>∂</m:t>
-              </m:r>
-              <m:r>
-                <w:rPr>
-                  <w:rFonts w:ascii="Cambria Math" w:hAnsi="Cambria Math"/>
-                </w:rPr>
-                <m:t>y</m:t>
+                <m:t>∂y</m:t>
               </m:r>
             </m:den>
           </m:f>
@@ -5565,13 +5274,7 @@
             <w:rPr>
               <w:rFonts w:ascii="Cambria Math" w:eastAsiaTheme="minorEastAsia" w:hAnsi="Cambria Math"/>
             </w:rPr>
-            <m:t>=a</m:t>
-          </m:r>
-          <m:r>
-            <w:rPr>
-              <w:rFonts w:ascii="Cambria Math" w:eastAsiaTheme="minorEastAsia" w:hAnsi="Cambria Math"/>
-            </w:rPr>
-            <m:t>y</m:t>
+            <m:t>=ay</m:t>
           </m:r>
           <m:sSup>
             <m:sSupPr>
@@ -5763,19 +5466,7 @@
                 <w:rPr>
                   <w:rFonts w:ascii="Cambria Math" w:hAnsi="Cambria Math"/>
                 </w:rPr>
-                <m:t>a</m:t>
-              </m:r>
-              <m:r>
-                <w:rPr>
-                  <w:rFonts w:ascii="Cambria Math" w:hAnsi="Cambria Math"/>
-                </w:rPr>
-                <m:t>x</m:t>
-              </m:r>
-              <m:r>
-                <w:rPr>
-                  <w:rFonts w:ascii="Cambria Math" w:hAnsi="Cambria Math"/>
-                </w:rPr>
-                <m:t>cos</m:t>
+                <m:t>axcos</m:t>
               </m:r>
               <m:d>
                 <m:dPr>
@@ -5791,25 +5482,7 @@
                     <w:rPr>
                       <w:rFonts w:ascii="Cambria Math" w:hAnsi="Cambria Math"/>
                     </w:rPr>
-                    <m:t>a</m:t>
-                  </m:r>
-                  <m:r>
-                    <w:rPr>
-                      <w:rFonts w:ascii="Cambria Math" w:hAnsi="Cambria Math"/>
-                    </w:rPr>
-                    <m:t>Arg(</m:t>
-                  </m:r>
-                  <m:r>
-                    <w:rPr>
-                      <w:rFonts w:ascii="Cambria Math" w:hAnsi="Cambria Math"/>
-                    </w:rPr>
-                    <m:t>z</m:t>
-                  </m:r>
-                  <m:r>
-                    <w:rPr>
-                      <w:rFonts w:ascii="Cambria Math" w:hAnsi="Cambria Math"/>
-                    </w:rPr>
-                    <m:t>)</m:t>
+                    <m:t>aArg(z)</m:t>
                   </m:r>
                 </m:e>
               </m:d>
@@ -5901,13 +5574,7 @@
             <w:rPr>
               <w:rFonts w:ascii="Cambria Math" w:eastAsiaTheme="minorEastAsia" w:hAnsi="Cambria Math"/>
             </w:rPr>
-            <m:t>=a</m:t>
-          </m:r>
-          <m:r>
-            <w:rPr>
-              <w:rFonts w:ascii="Cambria Math" w:eastAsiaTheme="minorEastAsia" w:hAnsi="Cambria Math"/>
-            </w:rPr>
-            <m:t>y</m:t>
+            <m:t>=ay</m:t>
           </m:r>
           <m:sSup>
             <m:sSupPr>
@@ -6056,19 +5723,7 @@
                         <w:rPr>
                           <w:rFonts w:ascii="Cambria Math" w:hAnsi="Cambria Math"/>
                         </w:rPr>
-                        <m:t>-</m:t>
-                      </m:r>
-                      <m:r>
-                        <w:rPr>
-                          <w:rFonts w:ascii="Cambria Math" w:hAnsi="Cambria Math"/>
-                        </w:rPr>
-                        <m:t>i</m:t>
-                      </m:r>
-                      <m:r>
-                        <w:rPr>
-                          <w:rFonts w:ascii="Cambria Math" w:hAnsi="Cambria Math"/>
-                        </w:rPr>
-                        <m:t>a</m:t>
+                        <m:t>-ia</m:t>
                       </m:r>
                       <m:r>
                         <m:rPr>
@@ -6152,13 +5807,7 @@
                         <w:rPr>
                           <w:rFonts w:ascii="Cambria Math" w:hAnsi="Cambria Math"/>
                         </w:rPr>
-                        <m:t>i</m:t>
-                      </m:r>
-                      <m:r>
-                        <w:rPr>
-                          <w:rFonts w:ascii="Cambria Math" w:hAnsi="Cambria Math"/>
-                        </w:rPr>
-                        <m:t>a</m:t>
+                        <m:t>ia</m:t>
                       </m:r>
                       <m:r>
                         <m:rPr>
@@ -6204,13 +5853,7 @@
             <w:rPr>
               <w:rFonts w:ascii="Cambria Math" w:hAnsi="Cambria Math"/>
             </w:rPr>
-            <m:t>+</m:t>
-          </m:r>
-          <m:r>
-            <w:rPr>
-              <w:rFonts w:ascii="Cambria Math" w:hAnsi="Cambria Math"/>
-            </w:rPr>
-            <m:t>a</m:t>
+            <m:t>+a</m:t>
           </m:r>
           <m:sSup>
             <m:sSupPr>
@@ -6311,13 +5954,7 @@
                         <w:rPr>
                           <w:rFonts w:ascii="Cambria Math" w:hAnsi="Cambria Math"/>
                         </w:rPr>
-                        <m:t>i</m:t>
-                      </m:r>
-                      <m:r>
-                        <w:rPr>
-                          <w:rFonts w:ascii="Cambria Math" w:hAnsi="Cambria Math"/>
-                        </w:rPr>
-                        <m:t>a</m:t>
+                        <m:t>ia</m:t>
                       </m:r>
                       <m:r>
                         <m:rPr>
@@ -6395,19 +6032,7 @@
                         <w:rPr>
                           <w:rFonts w:ascii="Cambria Math" w:hAnsi="Cambria Math"/>
                         </w:rPr>
-                        <m:t>-</m:t>
-                      </m:r>
-                      <m:r>
-                        <w:rPr>
-                          <w:rFonts w:ascii="Cambria Math" w:hAnsi="Cambria Math"/>
-                        </w:rPr>
-                        <m:t>i</m:t>
-                      </m:r>
-                      <m:r>
-                        <w:rPr>
-                          <w:rFonts w:ascii="Cambria Math" w:hAnsi="Cambria Math"/>
-                        </w:rPr>
-                        <m:t>a</m:t>
+                        <m:t>-ia</m:t>
                       </m:r>
                       <m:r>
                         <m:rPr>
@@ -6611,13 +6236,7 @@
                     <w:rPr>
                       <w:rFonts w:ascii="Cambria Math" w:hAnsi="Cambria Math"/>
                     </w:rPr>
-                    <m:t>i</m:t>
-                  </m:r>
-                  <m:r>
-                    <w:rPr>
-                      <w:rFonts w:ascii="Cambria Math" w:hAnsi="Cambria Math"/>
-                    </w:rPr>
-                    <m:t>a</m:t>
+                    <m:t>ia</m:t>
                   </m:r>
                   <m:r>
                     <m:rPr>
@@ -6835,13 +6454,7 @@
                     <w:rPr>
                       <w:rFonts w:ascii="Cambria Math" w:hAnsi="Cambria Math"/>
                     </w:rPr>
-                    <m:t>-i</m:t>
-                  </m:r>
-                  <m:r>
-                    <w:rPr>
-                      <w:rFonts w:ascii="Cambria Math" w:hAnsi="Cambria Math"/>
-                    </w:rPr>
-                    <m:t>a</m:t>
+                    <m:t>-ia</m:t>
                   </m:r>
                   <m:r>
                     <m:rPr>
@@ -7008,13 +6621,7 @@
                     <w:rPr>
                       <w:rFonts w:ascii="Cambria Math" w:hAnsi="Cambria Math"/>
                     </w:rPr>
-                    <m:t>i</m:t>
-                  </m:r>
-                  <m:r>
-                    <w:rPr>
-                      <w:rFonts w:ascii="Cambria Math" w:hAnsi="Cambria Math"/>
-                    </w:rPr>
-                    <m:t>a</m:t>
+                    <m:t>ia</m:t>
                   </m:r>
                   <m:r>
                     <m:rPr>
@@ -7181,13 +6788,7 @@
                     <w:rPr>
                       <w:rFonts w:ascii="Cambria Math" w:hAnsi="Cambria Math"/>
                     </w:rPr>
-                    <m:t>-i</m:t>
-                  </m:r>
-                  <m:r>
-                    <w:rPr>
-                      <w:rFonts w:ascii="Cambria Math" w:hAnsi="Cambria Math"/>
-                    </w:rPr>
-                    <m:t>a</m:t>
+                    <m:t>-ia</m:t>
                   </m:r>
                   <m:r>
                     <m:rPr>
@@ -7274,13 +6875,7 @@
                 <w:rPr>
                   <w:rFonts w:ascii="Cambria Math" w:hAnsi="Cambria Math"/>
                 </w:rPr>
-                <m:t>∂</m:t>
-              </m:r>
-              <m:r>
-                <w:rPr>
-                  <w:rFonts w:ascii="Cambria Math" w:hAnsi="Cambria Math"/>
-                </w:rPr>
-                <m:t>u</m:t>
+                <m:t>∂u</m:t>
               </m:r>
               <m:ctrlPr>
                 <w:rPr>
@@ -7294,13 +6889,7 @@
                 <w:rPr>
                   <w:rFonts w:ascii="Cambria Math" w:hAnsi="Cambria Math"/>
                 </w:rPr>
-                <m:t>∂</m:t>
-              </m:r>
-              <m:r>
-                <w:rPr>
-                  <w:rFonts w:ascii="Cambria Math" w:hAnsi="Cambria Math"/>
-                </w:rPr>
-                <m:t>x</m:t>
+                <m:t>∂x</m:t>
               </m:r>
               <m:ctrlPr>
                 <w:rPr>
@@ -7330,13 +6919,7 @@
                 <w:rPr>
                   <w:rFonts w:ascii="Cambria Math" w:hAnsi="Cambria Math"/>
                 </w:rPr>
-                <m:t>∂</m:t>
-              </m:r>
-              <m:r>
-                <w:rPr>
-                  <w:rFonts w:ascii="Cambria Math" w:hAnsi="Cambria Math"/>
-                </w:rPr>
-                <m:t>v</m:t>
+                <m:t>∂v</m:t>
               </m:r>
             </m:num>
             <m:den>
@@ -7344,13 +6927,7 @@
                 <w:rPr>
                   <w:rFonts w:ascii="Cambria Math" w:hAnsi="Cambria Math"/>
                 </w:rPr>
-                <m:t>∂</m:t>
-              </m:r>
-              <m:r>
-                <w:rPr>
-                  <w:rFonts w:ascii="Cambria Math" w:hAnsi="Cambria Math"/>
-                </w:rPr>
-                <m:t>y</m:t>
+                <m:t>∂y</m:t>
               </m:r>
             </m:den>
           </m:f>
@@ -7392,13 +6969,7 @@
                 <w:rPr>
                   <w:rFonts w:ascii="Cambria Math" w:hAnsi="Cambria Math"/>
                 </w:rPr>
-                <m:t>∂</m:t>
-              </m:r>
-              <m:r>
-                <w:rPr>
-                  <w:rFonts w:ascii="Cambria Math" w:hAnsi="Cambria Math"/>
-                </w:rPr>
-                <m:t>v</m:t>
+                <m:t>∂v</m:t>
               </m:r>
             </m:num>
             <m:den>
@@ -7490,13 +7061,7 @@
                 <w:rPr>
                   <w:rFonts w:ascii="Cambria Math" w:hAnsi="Cambria Math"/>
                 </w:rPr>
-                <m:t>∂</m:t>
-              </m:r>
-              <m:r>
-                <w:rPr>
-                  <w:rFonts w:ascii="Cambria Math" w:hAnsi="Cambria Math"/>
-                </w:rPr>
-                <m:t>x</m:t>
+                <m:t>∂x</m:t>
               </m:r>
             </m:den>
           </m:f>
@@ -7669,13 +7234,7 @@
                 <w:rPr>
                   <w:rFonts w:ascii="Cambria Math" w:hAnsi="Cambria Math"/>
                 </w:rPr>
-                <m:t>∂</m:t>
-              </m:r>
-              <m:r>
-                <w:rPr>
-                  <w:rFonts w:ascii="Cambria Math" w:hAnsi="Cambria Math"/>
-                </w:rPr>
-                <m:t>x</m:t>
+                <m:t>∂x</m:t>
               </m:r>
             </m:den>
           </m:f>
@@ -7723,13 +7282,7 @@
             <w:rPr>
               <w:rFonts w:ascii="Cambria Math" w:eastAsiaTheme="minorEastAsia" w:hAnsi="Cambria Math"/>
             </w:rPr>
-            <m:t>=a</m:t>
-          </m:r>
-          <m:r>
-            <w:rPr>
-              <w:rFonts w:ascii="Cambria Math" w:eastAsiaTheme="minorEastAsia" w:hAnsi="Cambria Math"/>
-            </w:rPr>
-            <m:t>x</m:t>
+            <m:t>=ax</m:t>
           </m:r>
           <m:sSup>
             <m:sSupPr>
@@ -7852,13 +7405,7 @@
             <w:rPr>
               <w:rFonts w:ascii="Cambria Math" w:eastAsiaTheme="minorEastAsia" w:hAnsi="Cambria Math"/>
             </w:rPr>
-            <m:t>a</m:t>
-          </m:r>
-          <m:r>
-            <w:rPr>
-              <w:rFonts w:ascii="Cambria Math" w:eastAsiaTheme="minorEastAsia" w:hAnsi="Cambria Math"/>
-            </w:rPr>
-            <m:t>y</m:t>
+            <m:t>ay</m:t>
           </m:r>
           <m:sSup>
             <m:sSupPr>
@@ -7983,13 +7530,7 @@
             <w:rPr>
               <w:rFonts w:ascii="Cambria Math" w:eastAsiaTheme="minorEastAsia" w:hAnsi="Cambria Math"/>
             </w:rPr>
-            <m:t>=a</m:t>
-          </m:r>
-          <m:r>
-            <w:rPr>
-              <w:rFonts w:ascii="Cambria Math" w:eastAsiaTheme="minorEastAsia" w:hAnsi="Cambria Math"/>
-            </w:rPr>
-            <m:t>x</m:t>
+            <m:t>=ax</m:t>
           </m:r>
           <m:sSup>
             <m:sSupPr>
@@ -8079,19 +7620,7 @@
                         <w:rPr>
                           <w:rFonts w:ascii="Cambria Math" w:hAnsi="Cambria Math"/>
                         </w:rPr>
-                        <m:t>-</m:t>
-                      </m:r>
-                      <m:r>
-                        <w:rPr>
-                          <w:rFonts w:ascii="Cambria Math" w:hAnsi="Cambria Math"/>
-                        </w:rPr>
-                        <m:t>i</m:t>
-                      </m:r>
-                      <m:r>
-                        <w:rPr>
-                          <w:rFonts w:ascii="Cambria Math" w:hAnsi="Cambria Math"/>
-                        </w:rPr>
-                        <m:t>a</m:t>
+                        <m:t>-ia</m:t>
                       </m:r>
                       <m:r>
                         <m:rPr>
@@ -8175,13 +7704,7 @@
                         <w:rPr>
                           <w:rFonts w:ascii="Cambria Math" w:hAnsi="Cambria Math"/>
                         </w:rPr>
-                        <m:t>i</m:t>
-                      </m:r>
-                      <m:r>
-                        <w:rPr>
-                          <w:rFonts w:ascii="Cambria Math" w:hAnsi="Cambria Math"/>
-                        </w:rPr>
-                        <m:t>a</m:t>
+                        <m:t>ia</m:t>
                       </m:r>
                       <m:r>
                         <m:rPr>
@@ -8233,13 +7756,7 @@
             <w:rPr>
               <w:rFonts w:ascii="Cambria Math" w:eastAsiaTheme="minorEastAsia" w:hAnsi="Cambria Math"/>
             </w:rPr>
-            <m:t>a</m:t>
-          </m:r>
-          <m:r>
-            <w:rPr>
-              <w:rFonts w:ascii="Cambria Math" w:eastAsiaTheme="minorEastAsia" w:hAnsi="Cambria Math"/>
-            </w:rPr>
-            <m:t>y</m:t>
+            <m:t>ay</m:t>
           </m:r>
           <m:sSup>
             <m:sSupPr>
@@ -8329,13 +7846,7 @@
                         <w:rPr>
                           <w:rFonts w:ascii="Cambria Math" w:hAnsi="Cambria Math"/>
                         </w:rPr>
-                        <m:t>i</m:t>
-                      </m:r>
-                      <m:r>
-                        <w:rPr>
-                          <w:rFonts w:ascii="Cambria Math" w:hAnsi="Cambria Math"/>
-                        </w:rPr>
-                        <m:t>a</m:t>
+                        <m:t>ia</m:t>
                       </m:r>
                       <m:r>
                         <m:rPr>
@@ -8413,19 +7924,7 @@
                         <w:rPr>
                           <w:rFonts w:ascii="Cambria Math" w:hAnsi="Cambria Math"/>
                         </w:rPr>
-                        <m:t>-</m:t>
-                      </m:r>
-                      <m:r>
-                        <w:rPr>
-                          <w:rFonts w:ascii="Cambria Math" w:hAnsi="Cambria Math"/>
-                        </w:rPr>
-                        <m:t>i</m:t>
-                      </m:r>
-                      <m:r>
-                        <w:rPr>
-                          <w:rFonts w:ascii="Cambria Math" w:hAnsi="Cambria Math"/>
-                        </w:rPr>
-                        <m:t>a</m:t>
+                        <m:t>-ia</m:t>
                       </m:r>
                       <m:r>
                         <m:rPr>
@@ -8512,25 +8011,13 @@
                         <w:rPr>
                           <w:rFonts w:ascii="Cambria Math" w:eastAsiaTheme="minorEastAsia" w:hAnsi="Cambria Math"/>
                         </w:rPr>
-                        <m:t>a</m:t>
-                      </m:r>
-                      <m:r>
-                        <w:rPr>
-                          <w:rFonts w:ascii="Cambria Math" w:eastAsiaTheme="minorEastAsia" w:hAnsi="Cambria Math"/>
-                        </w:rPr>
-                        <m:t>y</m:t>
-                      </m:r>
-                      <m:r>
-                        <w:rPr>
-                          <w:rFonts w:ascii="Cambria Math" w:hAnsi="Cambria Math"/>
-                        </w:rPr>
-                        <m:t>-ia</m:t>
-                      </m:r>
-                      <m:r>
-                        <w:rPr>
-                          <w:rFonts w:ascii="Cambria Math" w:hAnsi="Cambria Math"/>
-                        </w:rPr>
-                        <m:t>x</m:t>
+                        <m:t>ay</m:t>
+                      </m:r>
+                      <m:r>
+                        <w:rPr>
+                          <w:rFonts w:ascii="Cambria Math" w:hAnsi="Cambria Math"/>
+                        </w:rPr>
+                        <m:t>-iax</m:t>
                       </m:r>
                     </m:e>
                   </m:d>
@@ -8602,13 +8089,7 @@
                     <w:rPr>
                       <w:rFonts w:ascii="Cambria Math" w:hAnsi="Cambria Math"/>
                     </w:rPr>
-                    <m:t>i</m:t>
-                  </m:r>
-                  <m:r>
-                    <w:rPr>
-                      <w:rFonts w:ascii="Cambria Math" w:hAnsi="Cambria Math"/>
-                    </w:rPr>
-                    <m:t>a</m:t>
+                    <m:t>ia</m:t>
                   </m:r>
                   <m:r>
                     <m:rPr>
@@ -8703,25 +8184,13 @@
                         <w:rPr>
                           <w:rFonts w:ascii="Cambria Math" w:eastAsiaTheme="minorEastAsia" w:hAnsi="Cambria Math"/>
                         </w:rPr>
-                        <m:t>a</m:t>
-                      </m:r>
-                      <m:r>
-                        <w:rPr>
-                          <w:rFonts w:ascii="Cambria Math" w:eastAsiaTheme="minorEastAsia" w:hAnsi="Cambria Math"/>
-                        </w:rPr>
-                        <m:t>y</m:t>
-                      </m:r>
-                      <m:r>
-                        <w:rPr>
-                          <w:rFonts w:ascii="Cambria Math" w:hAnsi="Cambria Math"/>
-                        </w:rPr>
-                        <m:t>+ia</m:t>
-                      </m:r>
-                      <m:r>
-                        <w:rPr>
-                          <w:rFonts w:ascii="Cambria Math" w:hAnsi="Cambria Math"/>
-                        </w:rPr>
-                        <m:t>x</m:t>
+                        <m:t>ay</m:t>
+                      </m:r>
+                      <m:r>
+                        <w:rPr>
+                          <w:rFonts w:ascii="Cambria Math" w:hAnsi="Cambria Math"/>
+                        </w:rPr>
+                        <m:t>+iax</m:t>
                       </m:r>
                     </m:e>
                   </m:d>
@@ -8793,13 +8262,7 @@
                     <w:rPr>
                       <w:rFonts w:ascii="Cambria Math" w:hAnsi="Cambria Math"/>
                     </w:rPr>
-                    <m:t>-i</m:t>
-                  </m:r>
-                  <m:r>
-                    <w:rPr>
-                      <w:rFonts w:ascii="Cambria Math" w:hAnsi="Cambria Math"/>
-                    </w:rPr>
-                    <m:t>a</m:t>
+                    <m:t>-ia</m:t>
                   </m:r>
                   <m:r>
                     <m:rPr>
@@ -8874,13 +8337,7 @@
                 <w:rPr>
                   <w:rFonts w:ascii="Cambria Math" w:hAnsi="Cambria Math"/>
                 </w:rPr>
-                <m:t>∂</m:t>
-              </m:r>
-              <m:r>
-                <w:rPr>
-                  <w:rFonts w:ascii="Cambria Math" w:hAnsi="Cambria Math"/>
-                </w:rPr>
-                <m:t>u</m:t>
+                <m:t>∂u</m:t>
               </m:r>
             </m:num>
             <m:den>
@@ -8888,13 +8345,7 @@
                 <w:rPr>
                   <w:rFonts w:ascii="Cambria Math" w:hAnsi="Cambria Math"/>
                 </w:rPr>
-                <m:t>∂</m:t>
-              </m:r>
-              <m:r>
-                <w:rPr>
-                  <w:rFonts w:ascii="Cambria Math" w:hAnsi="Cambria Math"/>
-                </w:rPr>
-                <m:t>y</m:t>
+                <m:t>∂y</m:t>
               </m:r>
             </m:den>
           </m:f>
@@ -9211,13 +8662,7 @@
             <w:rPr>
               <w:rFonts w:ascii="Cambria Math" w:eastAsiaTheme="minorEastAsia" w:hAnsi="Cambria Math"/>
             </w:rPr>
-            <m:t>=a</m:t>
-          </m:r>
-          <m:r>
-            <w:rPr>
-              <w:rFonts w:ascii="Cambria Math" w:eastAsiaTheme="minorEastAsia" w:hAnsi="Cambria Math"/>
-            </w:rPr>
-            <m:t>y</m:t>
+            <m:t>=ay</m:t>
           </m:r>
           <m:sSup>
             <m:sSupPr>
@@ -9340,13 +8785,7 @@
             <w:rPr>
               <w:rFonts w:ascii="Cambria Math" w:eastAsiaTheme="minorEastAsia" w:hAnsi="Cambria Math"/>
             </w:rPr>
-            <m:t>a</m:t>
-          </m:r>
-          <m:r>
-            <w:rPr>
-              <w:rFonts w:ascii="Cambria Math" w:eastAsiaTheme="minorEastAsia" w:hAnsi="Cambria Math"/>
-            </w:rPr>
-            <m:t>x</m:t>
+            <m:t>ax</m:t>
           </m:r>
           <m:sSup>
             <m:sSupPr>
@@ -9469,13 +8908,7 @@
             <w:rPr>
               <w:rFonts w:ascii="Cambria Math" w:eastAsiaTheme="minorEastAsia" w:hAnsi="Cambria Math"/>
             </w:rPr>
-            <m:t>a</m:t>
-          </m:r>
-          <m:r>
-            <w:rPr>
-              <w:rFonts w:ascii="Cambria Math" w:eastAsiaTheme="minorEastAsia" w:hAnsi="Cambria Math"/>
-            </w:rPr>
-            <m:t>y</m:t>
+            <m:t>ay</m:t>
           </m:r>
           <m:sSup>
             <m:sSupPr>
@@ -9563,13 +8996,7 @@
                         <w:rPr>
                           <w:rFonts w:ascii="Cambria Math" w:hAnsi="Cambria Math"/>
                         </w:rPr>
-                        <m:t>i</m:t>
-                      </m:r>
-                      <m:r>
-                        <w:rPr>
-                          <w:rFonts w:ascii="Cambria Math" w:hAnsi="Cambria Math"/>
-                        </w:rPr>
-                        <m:t>a</m:t>
+                        <m:t>ia</m:t>
                       </m:r>
                       <m:r>
                         <m:rPr>
@@ -9658,13 +9085,7 @@
                         <w:rPr>
                           <w:rFonts w:ascii="Cambria Math" w:hAnsi="Cambria Math"/>
                         </w:rPr>
-                        <m:t>-i</m:t>
-                      </m:r>
-                      <m:r>
-                        <w:rPr>
-                          <w:rFonts w:ascii="Cambria Math" w:hAnsi="Cambria Math"/>
-                        </w:rPr>
-                        <m:t>a</m:t>
+                        <m:t>-ia</m:t>
                       </m:r>
                       <m:r>
                         <m:rPr>
@@ -9734,13 +9155,7 @@
             <w:rPr>
               <w:rFonts w:ascii="Cambria Math" w:eastAsiaTheme="minorEastAsia" w:hAnsi="Cambria Math"/>
             </w:rPr>
-            <m:t>a</m:t>
-          </m:r>
-          <m:r>
-            <w:rPr>
-              <w:rFonts w:ascii="Cambria Math" w:eastAsiaTheme="minorEastAsia" w:hAnsi="Cambria Math"/>
-            </w:rPr>
-            <m:t>x</m:t>
+            <m:t>ax</m:t>
           </m:r>
           <m:sSup>
             <m:sSupPr>
@@ -9834,13 +9249,7 @@
                         <w:rPr>
                           <w:rFonts w:ascii="Cambria Math" w:hAnsi="Cambria Math"/>
                         </w:rPr>
-                        <m:t>-i</m:t>
-                      </m:r>
-                      <m:r>
-                        <w:rPr>
-                          <w:rFonts w:ascii="Cambria Math" w:hAnsi="Cambria Math"/>
-                        </w:rPr>
-                        <m:t>a</m:t>
+                        <m:t>-ia</m:t>
                       </m:r>
                       <m:r>
                         <m:rPr>
@@ -9935,13 +9344,7 @@
                         <w:rPr>
                           <w:rFonts w:ascii="Cambria Math" w:hAnsi="Cambria Math"/>
                         </w:rPr>
-                        <m:t>i</m:t>
-                      </m:r>
-                      <m:r>
-                        <w:rPr>
-                          <w:rFonts w:ascii="Cambria Math" w:hAnsi="Cambria Math"/>
-                        </w:rPr>
-                        <m:t>a</m:t>
+                        <m:t>ia</m:t>
                       </m:r>
                       <m:r>
                         <m:rPr>
@@ -10124,13 +9527,7 @@
                     <w:rPr>
                       <w:rFonts w:ascii="Cambria Math" w:hAnsi="Cambria Math"/>
                     </w:rPr>
-                    <m:t>i</m:t>
-                  </m:r>
-                  <m:r>
-                    <w:rPr>
-                      <w:rFonts w:ascii="Cambria Math" w:hAnsi="Cambria Math"/>
-                    </w:rPr>
-                    <m:t>a</m:t>
+                    <m:t>ia</m:t>
                   </m:r>
                   <m:r>
                     <m:rPr>
@@ -10303,13 +9700,7 @@
                     <w:rPr>
                       <w:rFonts w:ascii="Cambria Math" w:hAnsi="Cambria Math"/>
                     </w:rPr>
-                    <m:t>-i</m:t>
-                  </m:r>
-                  <m:r>
-                    <w:rPr>
-                      <w:rFonts w:ascii="Cambria Math" w:hAnsi="Cambria Math"/>
-                    </w:rPr>
-                    <m:t>a</m:t>
+                    <m:t>-ia</m:t>
                   </m:r>
                   <m:r>
                     <m:rPr>
@@ -10384,13 +9775,7 @@
                 <w:rPr>
                   <w:rFonts w:ascii="Cambria Math" w:hAnsi="Cambria Math"/>
                 </w:rPr>
-                <m:t>∂</m:t>
-              </m:r>
-              <m:r>
-                <w:rPr>
-                  <w:rFonts w:ascii="Cambria Math" w:hAnsi="Cambria Math"/>
-                </w:rPr>
-                <m:t>u</m:t>
+                <m:t>∂u</m:t>
               </m:r>
             </m:num>
             <m:den>
@@ -10398,13 +9783,7 @@
                 <w:rPr>
                   <w:rFonts w:ascii="Cambria Math" w:hAnsi="Cambria Math"/>
                 </w:rPr>
-                <m:t>∂</m:t>
-              </m:r>
-              <m:r>
-                <w:rPr>
-                  <w:rFonts w:ascii="Cambria Math" w:hAnsi="Cambria Math"/>
-                </w:rPr>
-                <m:t>y</m:t>
+                <m:t>∂y</m:t>
               </m:r>
             </m:den>
           </m:f>
@@ -10434,13 +9813,7 @@
                 <w:rPr>
                   <w:rFonts w:ascii="Cambria Math" w:hAnsi="Cambria Math"/>
                 </w:rPr>
-                <m:t>∂</m:t>
-              </m:r>
-              <m:r>
-                <w:rPr>
-                  <w:rFonts w:ascii="Cambria Math" w:hAnsi="Cambria Math"/>
-                </w:rPr>
-                <m:t>v</m:t>
+                <m:t>∂v</m:t>
               </m:r>
             </m:num>
             <m:den>
@@ -10652,12 +10025,6 @@
               </w:rPr>
               <m:t>i</m:t>
             </m:r>
-            <m:r>
-              <w:rPr>
-                <w:rFonts w:ascii="Cambria Math" w:hAnsi="Cambria Math"/>
-              </w:rPr>
-              <m:t>π/2</m:t>
-            </m:r>
           </m:sup>
         </m:sSup>
       </m:oMath>
@@ -10715,6 +10082,7 @@
         </w:rPr>
         <w:t xml:space="preserve"> is analytic, and if </w:t>
       </w:r>
+      <w:bookmarkStart w:id="1" w:name="_Hlk60935171"/>
       <m:oMath>
         <m:sSup>
           <m:sSupPr>
@@ -10740,20 +10108,15 @@
               </w:rPr>
               <m:t>i</m:t>
             </m:r>
-            <m:r>
-              <w:rPr>
-                <w:rFonts w:ascii="Cambria Math" w:hAnsi="Cambria Math"/>
-              </w:rPr>
-              <m:t>π/2</m:t>
-            </m:r>
           </m:sup>
         </m:sSup>
       </m:oMath>
+      <w:bookmarkEnd w:id="1"/>
       <w:r>
         <w:rPr>
           <w:rFonts w:eastAsiaTheme="minorEastAsia"/>
         </w:rPr>
-        <w:t xml:space="preserve"> is analytic as well, </w:t>
+        <w:t xml:space="preserve"> is analytic, </w:t>
       </w:r>
       <m:oMath>
         <m:sSup>
@@ -10787,7 +10150,129 @@
         <w:rPr>
           <w:rFonts w:eastAsiaTheme="minorEastAsia"/>
         </w:rPr>
-        <w:t xml:space="preserve"> is the composition of two analytic functions, and therefore analytic.</w:t>
+        <w:t xml:space="preserve"> is the composition of analytic functions, and therefore analytic.</w:t>
+      </w:r>
+      <w:r>
+        <w:rPr>
+          <w:rFonts w:eastAsiaTheme="minorEastAsia"/>
+        </w:rPr>
+        <w:t xml:space="preserve"> </w:t>
+      </w:r>
+      <w:r>
+        <w:rPr>
+          <w:rFonts w:eastAsiaTheme="minorEastAsia"/>
+        </w:rPr>
+        <w:t xml:space="preserve">This is proven by showing </w:t>
+      </w:r>
+      <m:oMath>
+        <m:sSup>
+          <m:sSupPr>
+            <m:ctrlPr>
+              <w:rPr>
+                <w:rFonts w:ascii="Cambria Math" w:hAnsi="Cambria Math"/>
+                <w:i/>
+              </w:rPr>
+            </m:ctrlPr>
+          </m:sSupPr>
+          <m:e>
+            <m:d>
+              <m:dPr>
+                <m:ctrlPr>
+                  <w:rPr>
+                    <w:rFonts w:ascii="Cambria Math" w:eastAsiaTheme="minorEastAsia" w:hAnsi="Cambria Math"/>
+                    <w:i/>
+                  </w:rPr>
+                </m:ctrlPr>
+              </m:dPr>
+              <m:e>
+                <m:sSup>
+                  <m:sSupPr>
+                    <m:ctrlPr>
+                      <w:rPr>
+                        <w:rFonts w:ascii="Cambria Math" w:hAnsi="Cambria Math"/>
+                        <w:i/>
+                      </w:rPr>
+                    </m:ctrlPr>
+                  </m:sSupPr>
+                  <m:e>
+                    <m:r>
+                      <w:rPr>
+                        <w:rFonts w:ascii="Cambria Math" w:hAnsi="Cambria Math"/>
+                      </w:rPr>
+                      <m:t>z</m:t>
+                    </m:r>
+                  </m:e>
+                  <m:sup>
+                    <m:r>
+                      <w:rPr>
+                        <w:rFonts w:ascii="Cambria Math" w:hAnsi="Cambria Math"/>
+                      </w:rPr>
+                      <m:t>i</m:t>
+                    </m:r>
+                  </m:sup>
+                </m:sSup>
+                <m:ctrlPr>
+                  <w:rPr>
+                    <w:rFonts w:ascii="Cambria Math" w:hAnsi="Cambria Math"/>
+                    <w:i/>
+                  </w:rPr>
+                </m:ctrlPr>
+              </m:e>
+            </m:d>
+          </m:e>
+          <m:sup>
+            <m:r>
+              <w:rPr>
+                <w:rFonts w:ascii="Cambria Math" w:hAnsi="Cambria Math"/>
+              </w:rPr>
+              <m:t>i</m:t>
+            </m:r>
+          </m:sup>
+        </m:sSup>
+        <m:r>
+          <w:rPr>
+            <w:rFonts w:ascii="Cambria Math" w:hAnsi="Cambria Math"/>
+          </w:rPr>
+          <m:t>=</m:t>
+        </m:r>
+        <m:sSup>
+          <m:sSupPr>
+            <m:ctrlPr>
+              <w:rPr>
+                <w:rFonts w:ascii="Cambria Math" w:hAnsi="Cambria Math"/>
+                <w:i/>
+              </w:rPr>
+            </m:ctrlPr>
+          </m:sSupPr>
+          <m:e>
+            <m:r>
+              <w:rPr>
+                <w:rFonts w:ascii="Cambria Math" w:hAnsi="Cambria Math"/>
+              </w:rPr>
+              <m:t>z</m:t>
+            </m:r>
+          </m:e>
+          <m:sup>
+            <m:r>
+              <w:rPr>
+                <w:rFonts w:ascii="Cambria Math" w:hAnsi="Cambria Math"/>
+              </w:rPr>
+              <m:t>-1</m:t>
+            </m:r>
+          </m:sup>
+        </m:sSup>
+      </m:oMath>
+      <w:r>
+        <w:rPr>
+          <w:rFonts w:eastAsiaTheme="minorEastAsia"/>
+        </w:rPr>
+        <w:t xml:space="preserve"> is analytic</w:t>
+      </w:r>
+      <w:r>
+        <w:rPr>
+          <w:rFonts w:eastAsiaTheme="minorEastAsia"/>
+        </w:rPr>
+        <w:t>:</w:t>
       </w:r>
     </w:p>
     <w:p>
@@ -10802,8 +10287,26 @@
             <w:rPr>
               <w:rFonts w:ascii="Cambria Math" w:eastAsiaTheme="majorEastAsia" w:hAnsi="Cambria Math" w:cstheme="majorBidi"/>
             </w:rPr>
-            <m:t>f(z)</m:t>
+            <m:t>f</m:t>
           </m:r>
+          <m:d>
+            <m:dPr>
+              <m:ctrlPr>
+                <w:rPr>
+                  <w:rFonts w:ascii="Cambria Math" w:eastAsiaTheme="majorEastAsia" w:hAnsi="Cambria Math" w:cstheme="majorBidi"/>
+                  <w:i/>
+                </w:rPr>
+              </m:ctrlPr>
+            </m:dPr>
+            <m:e>
+              <m:r>
+                <w:rPr>
+                  <w:rFonts w:ascii="Cambria Math" w:eastAsiaTheme="majorEastAsia" w:hAnsi="Cambria Math" w:cstheme="majorBidi"/>
+                </w:rPr>
+                <m:t>z</m:t>
+              </m:r>
+            </m:e>
+          </m:d>
           <m:r>
             <w:rPr>
               <w:rFonts w:ascii="Cambria Math" w:eastAsiaTheme="majorEastAsia" w:hAnsi="Cambria Math" w:cstheme="majorBidi"/>
@@ -10832,13 +10335,13 @@
                 <w:rPr>
                   <w:rFonts w:ascii="Cambria Math" w:hAnsi="Cambria Math"/>
                 </w:rPr>
-                <m:t>i</m:t>
-              </m:r>
-              <m:r>
-                <w:rPr>
-                  <w:rFonts w:ascii="Cambria Math" w:hAnsi="Cambria Math"/>
-                </w:rPr>
-                <m:t>π/2</m:t>
+                <m:t>-</m:t>
+              </m:r>
+              <m:r>
+                <w:rPr>
+                  <w:rFonts w:ascii="Cambria Math" w:hAnsi="Cambria Math"/>
+                </w:rPr>
+                <m:t>1</m:t>
               </m:r>
             </m:sup>
           </m:sSup>
@@ -10848,143 +10351,211 @@
             </w:rPr>
             <m:t>=</m:t>
           </m:r>
-          <m:sSup>
-            <m:sSupPr>
+          <m:f>
+            <m:fPr>
               <m:ctrlPr>
                 <w:rPr>
                   <w:rFonts w:ascii="Cambria Math" w:hAnsi="Cambria Math"/>
                   <w:i/>
                 </w:rPr>
               </m:ctrlPr>
-            </m:sSupPr>
-            <m:e>
-              <m:r>
-                <w:rPr>
-                  <w:rFonts w:ascii="Cambria Math" w:hAnsi="Cambria Math"/>
-                </w:rPr>
-                <m:t>(</m:t>
-              </m:r>
+            </m:fPr>
+            <m:num>
+              <m:r>
+                <w:rPr>
+                  <w:rFonts w:ascii="Cambria Math" w:hAnsi="Cambria Math"/>
+                </w:rPr>
+                <m:t>1</m:t>
+              </m:r>
+            </m:num>
+            <m:den>
               <m:r>
                 <w:rPr>
                   <w:rFonts w:ascii="Cambria Math" w:hAnsi="Cambria Math"/>
                 </w:rPr>
                 <m:t>x+iy</m:t>
               </m:r>
-              <m:r>
-                <w:rPr>
-                  <w:rFonts w:ascii="Cambria Math" w:hAnsi="Cambria Math"/>
-                </w:rPr>
-                <m:t>)</m:t>
-              </m:r>
-            </m:e>
-            <m:sup>
-              <m:r>
-                <w:rPr>
-                  <w:rFonts w:ascii="Cambria Math" w:hAnsi="Cambria Math"/>
-                </w:rPr>
-                <m:t>i</m:t>
-              </m:r>
-              <m:r>
-                <w:rPr>
-                  <w:rFonts w:ascii="Cambria Math" w:hAnsi="Cambria Math"/>
-                </w:rPr>
-                <m:t>π/2</m:t>
-              </m:r>
-            </m:sup>
-          </m:sSup>
+            </m:den>
+          </m:f>
           <m:r>
             <w:rPr>
               <w:rFonts w:ascii="Cambria Math" w:hAnsi="Cambria Math"/>
             </w:rPr>
-            <m:t>=-</m:t>
+            <m:t>=</m:t>
           </m:r>
+          <m:f>
+            <m:fPr>
+              <m:ctrlPr>
+                <w:rPr>
+                  <w:rFonts w:ascii="Cambria Math" w:hAnsi="Cambria Math"/>
+                  <w:i/>
+                </w:rPr>
+              </m:ctrlPr>
+            </m:fPr>
+            <m:num>
+              <m:r>
+                <w:rPr>
+                  <w:rFonts w:ascii="Cambria Math" w:hAnsi="Cambria Math"/>
+                </w:rPr>
+                <m:t>x</m:t>
+              </m:r>
+            </m:num>
+            <m:den>
+              <m:sSup>
+                <m:sSupPr>
+                  <m:ctrlPr>
+                    <w:rPr>
+                      <w:rFonts w:ascii="Cambria Math" w:hAnsi="Cambria Math"/>
+                      <w:i/>
+                    </w:rPr>
+                  </m:ctrlPr>
+                </m:sSupPr>
+                <m:e>
+                  <m:r>
+                    <w:rPr>
+                      <w:rFonts w:ascii="Cambria Math" w:hAnsi="Cambria Math"/>
+                    </w:rPr>
+                    <m:t>x</m:t>
+                  </m:r>
+                </m:e>
+                <m:sup>
+                  <m:r>
+                    <w:rPr>
+                      <w:rFonts w:ascii="Cambria Math" w:hAnsi="Cambria Math"/>
+                    </w:rPr>
+                    <m:t>2</m:t>
+                  </m:r>
+                </m:sup>
+              </m:sSup>
+              <m:r>
+                <w:rPr>
+                  <w:rFonts w:ascii="Cambria Math" w:hAnsi="Cambria Math"/>
+                </w:rPr>
+                <m:t>+</m:t>
+              </m:r>
+              <m:sSup>
+                <m:sSupPr>
+                  <m:ctrlPr>
+                    <w:rPr>
+                      <w:rFonts w:ascii="Cambria Math" w:hAnsi="Cambria Math"/>
+                      <w:i/>
+                    </w:rPr>
+                  </m:ctrlPr>
+                </m:sSupPr>
+                <m:e>
+                  <m:r>
+                    <w:rPr>
+                      <w:rFonts w:ascii="Cambria Math" w:hAnsi="Cambria Math"/>
+                    </w:rPr>
+                    <m:t>y</m:t>
+                  </m:r>
+                </m:e>
+                <m:sup>
+                  <m:r>
+                    <w:rPr>
+                      <w:rFonts w:ascii="Cambria Math" w:hAnsi="Cambria Math"/>
+                    </w:rPr>
+                    <m:t>2</m:t>
+                  </m:r>
+                </m:sup>
+              </m:sSup>
+            </m:den>
+          </m:f>
           <m:r>
             <w:rPr>
               <w:rFonts w:ascii="Cambria Math" w:hAnsi="Cambria Math"/>
             </w:rPr>
-            <m:t>y+ix</m:t>
+            <m:t>-i</m:t>
           </m:r>
-        </m:oMath>
-      </m:oMathPara>
-    </w:p>
-    <w:p>
-      <w:pPr>
-        <w:rPr>
-          <w:rFonts w:eastAsiaTheme="minorEastAsia"/>
-        </w:rPr>
-      </w:pPr>
-      <m:oMathPara>
-        <m:oMath>
-          <m:r>
-            <w:rPr>
-              <w:rFonts w:ascii="Cambria Math" w:eastAsiaTheme="minorEastAsia" w:hAnsi="Cambria Math"/>
-            </w:rPr>
-            <m:t>u(z)</m:t>
-          </m:r>
-          <m:r>
-            <m:rPr>
-              <m:sty m:val="p"/>
-            </m:rPr>
-            <w:rPr>
-              <w:rFonts w:ascii="Cambria Math" w:eastAsiaTheme="minorEastAsia" w:hAnsi="Cambria Math"/>
-            </w:rPr>
-            <m:t>=</m:t>
-          </m:r>
-          <m:r>
-            <m:rPr>
-              <m:sty m:val="p"/>
-            </m:rPr>
-            <w:rPr>
-              <w:rFonts w:ascii="Cambria Math" w:eastAsiaTheme="minorEastAsia" w:hAnsi="Cambria Math"/>
-            </w:rPr>
-            <m:t>Re</m:t>
-          </m:r>
-          <m:d>
-            <m:dPr>
-              <m:ctrlPr>
-                <w:rPr>
-                  <w:rFonts w:ascii="Cambria Math" w:eastAsiaTheme="minorEastAsia" w:hAnsi="Cambria Math"/>
-                </w:rPr>
-              </m:ctrlPr>
-            </m:dPr>
-            <m:e>
-              <m:r>
-                <w:rPr>
-                  <w:rFonts w:ascii="Cambria Math" w:eastAsiaTheme="minorEastAsia" w:hAnsi="Cambria Math"/>
-                </w:rPr>
-                <m:t>f</m:t>
-              </m:r>
-              <m:ctrlPr>
-                <w:rPr>
-                  <w:rFonts w:ascii="Cambria Math" w:eastAsiaTheme="minorEastAsia" w:hAnsi="Cambria Math"/>
+          <m:f>
+            <m:fPr>
+              <m:ctrlPr>
+                <w:rPr>
+                  <w:rFonts w:ascii="Cambria Math" w:hAnsi="Cambria Math"/>
+                </w:rPr>
+              </m:ctrlPr>
+            </m:fPr>
+            <m:num>
+              <m:r>
+                <w:rPr>
+                  <w:rFonts w:ascii="Cambria Math" w:hAnsi="Cambria Math"/>
+                </w:rPr>
+                <m:t>y</m:t>
+              </m:r>
+              <m:ctrlPr>
+                <w:rPr>
+                  <w:rFonts w:ascii="Cambria Math" w:hAnsi="Cambria Math"/>
                   <w:i/>
                 </w:rPr>
               </m:ctrlPr>
-            </m:e>
-          </m:d>
-          <m:d>
-            <m:dPr>
-              <m:ctrlPr>
-                <w:rPr>
-                  <w:rFonts w:ascii="Cambria Math" w:eastAsiaTheme="minorEastAsia" w:hAnsi="Cambria Math"/>
-                </w:rPr>
-              </m:ctrlPr>
-            </m:dPr>
-            <m:e>
-              <m:r>
-                <w:rPr>
-                  <w:rFonts w:ascii="Cambria Math" w:eastAsiaTheme="minorEastAsia" w:hAnsi="Cambria Math"/>
-                </w:rPr>
-                <m:t>z</m:t>
-              </m:r>
-              <m:ctrlPr>
-                <w:rPr>
-                  <w:rFonts w:ascii="Cambria Math" w:eastAsiaTheme="minorEastAsia" w:hAnsi="Cambria Math"/>
+            </m:num>
+            <m:den>
+              <m:sSup>
+                <m:sSupPr>
+                  <m:ctrlPr>
+                    <w:rPr>
+                      <w:rFonts w:ascii="Cambria Math" w:hAnsi="Cambria Math"/>
+                      <w:i/>
+                    </w:rPr>
+                  </m:ctrlPr>
+                </m:sSupPr>
+                <m:e>
+                  <m:r>
+                    <w:rPr>
+                      <w:rFonts w:ascii="Cambria Math" w:hAnsi="Cambria Math"/>
+                    </w:rPr>
+                    <m:t>x</m:t>
+                  </m:r>
+                </m:e>
+                <m:sup>
+                  <m:r>
+                    <w:rPr>
+                      <w:rFonts w:ascii="Cambria Math" w:hAnsi="Cambria Math"/>
+                    </w:rPr>
+                    <m:t>2</m:t>
+                  </m:r>
+                </m:sup>
+              </m:sSup>
+              <m:r>
+                <w:rPr>
+                  <w:rFonts w:ascii="Cambria Math" w:hAnsi="Cambria Math"/>
+                </w:rPr>
+                <m:t>+</m:t>
+              </m:r>
+              <m:sSup>
+                <m:sSupPr>
+                  <m:ctrlPr>
+                    <w:rPr>
+                      <w:rFonts w:ascii="Cambria Math" w:hAnsi="Cambria Math"/>
+                      <w:i/>
+                    </w:rPr>
+                  </m:ctrlPr>
+                </m:sSupPr>
+                <m:e>
+                  <m:r>
+                    <w:rPr>
+                      <w:rFonts w:ascii="Cambria Math" w:hAnsi="Cambria Math"/>
+                    </w:rPr>
+                    <m:t>y</m:t>
+                  </m:r>
+                </m:e>
+                <m:sup>
+                  <m:r>
+                    <w:rPr>
+                      <w:rFonts w:ascii="Cambria Math" w:hAnsi="Cambria Math"/>
+                    </w:rPr>
+                    <m:t>2</m:t>
+                  </m:r>
+                </m:sup>
+              </m:sSup>
+              <m:ctrlPr>
+                <w:rPr>
+                  <w:rFonts w:ascii="Cambria Math" w:hAnsi="Cambria Math"/>
                   <w:i/>
                 </w:rPr>
               </m:ctrlPr>
-            </m:e>
-          </m:d>
+            </m:den>
+          </m:f>
           <m:r>
             <w:rPr>
               <w:rFonts w:ascii="Cambria Math" w:eastAsiaTheme="minorEastAsia" w:hAnsi="Cambria Math"/>
@@ -10993,99 +10564,27 @@
           </m:r>
           <m:r>
             <w:rPr>
-              <w:rFonts w:ascii="Cambria Math" w:hAnsi="Cambria Math"/>
+              <w:rFonts w:ascii="Cambria Math" w:eastAsiaTheme="minorEastAsia" w:hAnsi="Cambria Math"/>
             </w:rPr>
-            <m:t>-</m:t>
+            <m:t>u(z)</m:t>
+          </m:r>
+          <m:r>
+            <w:rPr>
+              <w:rFonts w:ascii="Cambria Math" w:eastAsiaTheme="minorEastAsia" w:hAnsi="Cambria Math"/>
+            </w:rPr>
+            <m:t>+</m:t>
           </m:r>
           <m:r>
             <w:rPr>
               <w:rFonts w:ascii="Cambria Math" w:hAnsi="Cambria Math"/>
             </w:rPr>
-            <m:t>y</m:t>
+            <m:t>i</m:t>
           </m:r>
-        </m:oMath>
-      </m:oMathPara>
-    </w:p>
-    <w:p>
-      <w:pPr>
-        <w:rPr>
-          <w:rFonts w:eastAsiaTheme="minorEastAsia"/>
-        </w:rPr>
-      </w:pPr>
-      <m:oMathPara>
-        <m:oMath>
           <m:r>
             <w:rPr>
               <w:rFonts w:ascii="Cambria Math" w:eastAsiaTheme="minorEastAsia" w:hAnsi="Cambria Math"/>
             </w:rPr>
             <m:t>v(z)</m:t>
-          </m:r>
-          <m:r>
-            <m:rPr>
-              <m:sty m:val="p"/>
-            </m:rPr>
-            <w:rPr>
-              <w:rFonts w:ascii="Cambria Math" w:eastAsiaTheme="minorEastAsia" w:hAnsi="Cambria Math"/>
-            </w:rPr>
-            <m:t>=Im</m:t>
-          </m:r>
-          <m:d>
-            <m:dPr>
-              <m:ctrlPr>
-                <w:rPr>
-                  <w:rFonts w:ascii="Cambria Math" w:eastAsiaTheme="minorEastAsia" w:hAnsi="Cambria Math"/>
-                </w:rPr>
-              </m:ctrlPr>
-            </m:dPr>
-            <m:e>
-              <m:r>
-                <w:rPr>
-                  <w:rFonts w:ascii="Cambria Math" w:eastAsiaTheme="minorEastAsia" w:hAnsi="Cambria Math"/>
-                </w:rPr>
-                <m:t>f</m:t>
-              </m:r>
-              <m:ctrlPr>
-                <w:rPr>
-                  <w:rFonts w:ascii="Cambria Math" w:eastAsiaTheme="minorEastAsia" w:hAnsi="Cambria Math"/>
-                  <w:i/>
-                </w:rPr>
-              </m:ctrlPr>
-            </m:e>
-          </m:d>
-          <m:d>
-            <m:dPr>
-              <m:ctrlPr>
-                <w:rPr>
-                  <w:rFonts w:ascii="Cambria Math" w:eastAsiaTheme="minorEastAsia" w:hAnsi="Cambria Math"/>
-                </w:rPr>
-              </m:ctrlPr>
-            </m:dPr>
-            <m:e>
-              <m:r>
-                <w:rPr>
-                  <w:rFonts w:ascii="Cambria Math" w:eastAsiaTheme="minorEastAsia" w:hAnsi="Cambria Math"/>
-                </w:rPr>
-                <m:t>z</m:t>
-              </m:r>
-              <m:ctrlPr>
-                <w:rPr>
-                  <w:rFonts w:ascii="Cambria Math" w:eastAsiaTheme="minorEastAsia" w:hAnsi="Cambria Math"/>
-                  <w:i/>
-                </w:rPr>
-              </m:ctrlPr>
-            </m:e>
-          </m:d>
-          <m:r>
-            <w:rPr>
-              <w:rFonts w:ascii="Cambria Math" w:eastAsiaTheme="minorEastAsia" w:hAnsi="Cambria Math"/>
-            </w:rPr>
-            <m:t>=</m:t>
-          </m:r>
-          <m:r>
-            <w:rPr>
-              <w:rFonts w:ascii="Cambria Math" w:hAnsi="Cambria Math"/>
-            </w:rPr>
-            <m:t>x</m:t>
           </m:r>
         </m:oMath>
       </m:oMathPara>
@@ -11111,13 +10610,7 @@
                 <w:rPr>
                   <w:rFonts w:ascii="Cambria Math" w:hAnsi="Cambria Math"/>
                 </w:rPr>
-                <m:t>∂</m:t>
-              </m:r>
-              <m:r>
-                <w:rPr>
-                  <w:rFonts w:ascii="Cambria Math" w:hAnsi="Cambria Math"/>
-                </w:rPr>
-                <m:t>u</m:t>
+                <m:t>∂u</m:t>
               </m:r>
               <m:ctrlPr>
                 <w:rPr>
@@ -11131,13 +10624,7 @@
                 <w:rPr>
                   <w:rFonts w:ascii="Cambria Math" w:hAnsi="Cambria Math"/>
                 </w:rPr>
-                <m:t>∂</m:t>
-              </m:r>
-              <m:r>
-                <w:rPr>
-                  <w:rFonts w:ascii="Cambria Math" w:hAnsi="Cambria Math"/>
-                </w:rPr>
-                <m:t>x</m:t>
+                <m:t>∂x</m:t>
               </m:r>
               <m:ctrlPr>
                 <w:rPr>
@@ -11151,12 +10638,180 @@
             <w:rPr>
               <w:rFonts w:ascii="Cambria Math" w:eastAsiaTheme="minorEastAsia" w:hAnsi="Cambria Math"/>
             </w:rPr>
-            <m:t>=0=</m:t>
+            <m:t>=</m:t>
           </m:r>
           <m:f>
             <m:fPr>
               <m:ctrlPr>
                 <w:rPr>
+                  <w:rFonts w:ascii="Cambria Math" w:hAnsi="Cambria Math"/>
+                  <w:i/>
+                </w:rPr>
+              </m:ctrlPr>
+            </m:fPr>
+            <m:num>
+              <m:sSup>
+                <m:sSupPr>
+                  <m:ctrlPr>
+                    <w:rPr>
+                      <w:rFonts w:ascii="Cambria Math" w:hAnsi="Cambria Math"/>
+                      <w:i/>
+                    </w:rPr>
+                  </m:ctrlPr>
+                </m:sSupPr>
+                <m:e>
+                  <m:r>
+                    <w:rPr>
+                      <w:rFonts w:ascii="Cambria Math" w:hAnsi="Cambria Math"/>
+                    </w:rPr>
+                    <m:t>y</m:t>
+                  </m:r>
+                </m:e>
+                <m:sup>
+                  <m:r>
+                    <w:rPr>
+                      <w:rFonts w:ascii="Cambria Math" w:hAnsi="Cambria Math"/>
+                    </w:rPr>
+                    <m:t>2</m:t>
+                  </m:r>
+                </m:sup>
+              </m:sSup>
+              <m:r>
+                <w:rPr>
+                  <w:rFonts w:ascii="Cambria Math" w:hAnsi="Cambria Math"/>
+                </w:rPr>
+                <m:t>-</m:t>
+              </m:r>
+              <m:sSup>
+                <m:sSupPr>
+                  <m:ctrlPr>
+                    <w:rPr>
+                      <w:rFonts w:ascii="Cambria Math" w:hAnsi="Cambria Math"/>
+                      <w:i/>
+                    </w:rPr>
+                  </m:ctrlPr>
+                </m:sSupPr>
+                <m:e>
+                  <m:r>
+                    <w:rPr>
+                      <w:rFonts w:ascii="Cambria Math" w:hAnsi="Cambria Math"/>
+                    </w:rPr>
+                    <m:t>x</m:t>
+                  </m:r>
+                </m:e>
+                <m:sup>
+                  <m:r>
+                    <w:rPr>
+                      <w:rFonts w:ascii="Cambria Math" w:hAnsi="Cambria Math"/>
+                    </w:rPr>
+                    <m:t>2</m:t>
+                  </m:r>
+                </m:sup>
+              </m:sSup>
+            </m:num>
+            <m:den>
+              <m:sSup>
+                <m:sSupPr>
+                  <m:ctrlPr>
+                    <w:rPr>
+                      <w:rFonts w:ascii="Cambria Math" w:hAnsi="Cambria Math"/>
+                      <w:i/>
+                    </w:rPr>
+                  </m:ctrlPr>
+                </m:sSupPr>
+                <m:e>
+                  <m:d>
+                    <m:dPr>
+                      <m:ctrlPr>
+                        <w:rPr>
+                          <w:rFonts w:ascii="Cambria Math" w:hAnsi="Cambria Math"/>
+                          <w:i/>
+                        </w:rPr>
+                      </m:ctrlPr>
+                    </m:dPr>
+                    <m:e>
+                      <m:sSup>
+                        <m:sSupPr>
+                          <m:ctrlPr>
+                            <w:rPr>
+                              <w:rFonts w:ascii="Cambria Math" w:hAnsi="Cambria Math"/>
+                              <w:i/>
+                            </w:rPr>
+                          </m:ctrlPr>
+                        </m:sSupPr>
+                        <m:e>
+                          <m:r>
+                            <w:rPr>
+                              <w:rFonts w:ascii="Cambria Math" w:hAnsi="Cambria Math"/>
+                            </w:rPr>
+                            <m:t>x</m:t>
+                          </m:r>
+                        </m:e>
+                        <m:sup>
+                          <m:r>
+                            <w:rPr>
+                              <w:rFonts w:ascii="Cambria Math" w:hAnsi="Cambria Math"/>
+                            </w:rPr>
+                            <m:t>2</m:t>
+                          </m:r>
+                        </m:sup>
+                      </m:sSup>
+                      <m:r>
+                        <w:rPr>
+                          <w:rFonts w:ascii="Cambria Math" w:hAnsi="Cambria Math"/>
+                        </w:rPr>
+                        <m:t>+</m:t>
+                      </m:r>
+                      <m:sSup>
+                        <m:sSupPr>
+                          <m:ctrlPr>
+                            <w:rPr>
+                              <w:rFonts w:ascii="Cambria Math" w:hAnsi="Cambria Math"/>
+                              <w:i/>
+                            </w:rPr>
+                          </m:ctrlPr>
+                        </m:sSupPr>
+                        <m:e>
+                          <m:r>
+                            <w:rPr>
+                              <w:rFonts w:ascii="Cambria Math" w:hAnsi="Cambria Math"/>
+                            </w:rPr>
+                            <m:t>y</m:t>
+                          </m:r>
+                        </m:e>
+                        <m:sup>
+                          <m:r>
+                            <w:rPr>
+                              <w:rFonts w:ascii="Cambria Math" w:hAnsi="Cambria Math"/>
+                            </w:rPr>
+                            <m:t>2</m:t>
+                          </m:r>
+                        </m:sup>
+                      </m:sSup>
+                    </m:e>
+                  </m:d>
+                </m:e>
+                <m:sup>
+                  <m:r>
+                    <w:rPr>
+                      <w:rFonts w:ascii="Cambria Math" w:hAnsi="Cambria Math"/>
+                    </w:rPr>
+                    <m:t>2</m:t>
+                  </m:r>
+                </m:sup>
+              </m:sSup>
+            </m:den>
+          </m:f>
+          <m:r>
+            <w:rPr>
+              <w:rFonts w:ascii="Cambria Math" w:eastAsiaTheme="minorEastAsia" w:hAnsi="Cambria Math"/>
+            </w:rPr>
+            <m:t>=</m:t>
+          </m:r>
+          <m:f>
+            <m:fPr>
+              <m:ctrlPr>
+                <w:rPr>
                   <w:rFonts w:ascii="Cambria Math" w:eastAsiaTheme="minorEastAsia" w:hAnsi="Cambria Math"/>
                   <w:i/>
                 </w:rPr>
@@ -11167,13 +10822,7 @@
                 <w:rPr>
                   <w:rFonts w:ascii="Cambria Math" w:hAnsi="Cambria Math"/>
                 </w:rPr>
-                <m:t>∂</m:t>
-              </m:r>
-              <m:r>
-                <w:rPr>
-                  <w:rFonts w:ascii="Cambria Math" w:hAnsi="Cambria Math"/>
-                </w:rPr>
-                <m:t>v</m:t>
+                <m:t>∂v</m:t>
               </m:r>
             </m:num>
             <m:den>
@@ -11181,13 +10830,7 @@
                 <w:rPr>
                   <w:rFonts w:ascii="Cambria Math" w:hAnsi="Cambria Math"/>
                 </w:rPr>
-                <m:t>∂</m:t>
-              </m:r>
-              <m:r>
-                <w:rPr>
-                  <w:rFonts w:ascii="Cambria Math" w:hAnsi="Cambria Math"/>
-                </w:rPr>
-                <m:t>y</m:t>
+                <m:t>∂y</m:t>
               </m:r>
             </m:den>
           </m:f>
@@ -11216,13 +10859,7 @@
                 <w:rPr>
                   <w:rFonts w:ascii="Cambria Math" w:hAnsi="Cambria Math"/>
                 </w:rPr>
-                <m:t>∂</m:t>
-              </m:r>
-              <m:r>
-                <w:rPr>
-                  <w:rFonts w:ascii="Cambria Math" w:hAnsi="Cambria Math"/>
-                </w:rPr>
-                <m:t>u</m:t>
+                <m:t>∂u</m:t>
               </m:r>
             </m:num>
             <m:den>
@@ -11230,28 +10867,10 @@
                 <w:rPr>
                   <w:rFonts w:ascii="Cambria Math" w:hAnsi="Cambria Math"/>
                 </w:rPr>
-                <m:t>∂</m:t>
-              </m:r>
-              <m:r>
-                <w:rPr>
-                  <w:rFonts w:ascii="Cambria Math" w:hAnsi="Cambria Math"/>
-                </w:rPr>
-                <m:t>y</m:t>
+                <m:t>∂y</m:t>
               </m:r>
             </m:den>
           </m:f>
-          <m:r>
-            <w:rPr>
-              <w:rFonts w:ascii="Cambria Math" w:eastAsiaTheme="minorEastAsia" w:hAnsi="Cambria Math"/>
-            </w:rPr>
-            <m:t>=</m:t>
-          </m:r>
-          <m:r>
-            <w:rPr>
-              <w:rFonts w:ascii="Cambria Math" w:hAnsi="Cambria Math"/>
-            </w:rPr>
-            <m:t>-1</m:t>
-          </m:r>
           <m:r>
             <w:rPr>
               <w:rFonts w:ascii="Cambria Math" w:eastAsiaTheme="minorEastAsia" w:hAnsi="Cambria Math"/>
@@ -11268,6 +10887,139 @@
             <m:fPr>
               <m:ctrlPr>
                 <w:rPr>
+                  <w:rFonts w:ascii="Cambria Math" w:hAnsi="Cambria Math"/>
+                </w:rPr>
+              </m:ctrlPr>
+            </m:fPr>
+            <m:num>
+              <m:r>
+                <w:rPr>
+                  <w:rFonts w:ascii="Cambria Math" w:hAnsi="Cambria Math"/>
+                </w:rPr>
+                <m:t>2xy</m:t>
+              </m:r>
+              <m:ctrlPr>
+                <w:rPr>
+                  <w:rFonts w:ascii="Cambria Math" w:hAnsi="Cambria Math"/>
+                  <w:i/>
+                </w:rPr>
+              </m:ctrlPr>
+            </m:num>
+            <m:den>
+              <m:sSup>
+                <m:sSupPr>
+                  <m:ctrlPr>
+                    <w:rPr>
+                      <w:rFonts w:ascii="Cambria Math" w:hAnsi="Cambria Math"/>
+                      <w:i/>
+                    </w:rPr>
+                  </m:ctrlPr>
+                </m:sSupPr>
+                <m:e>
+                  <m:d>
+                    <m:dPr>
+                      <m:ctrlPr>
+                        <w:rPr>
+                          <w:rFonts w:ascii="Cambria Math" w:hAnsi="Cambria Math"/>
+                          <w:i/>
+                        </w:rPr>
+                      </m:ctrlPr>
+                    </m:dPr>
+                    <m:e>
+                      <m:sSup>
+                        <m:sSupPr>
+                          <m:ctrlPr>
+                            <w:rPr>
+                              <w:rFonts w:ascii="Cambria Math" w:hAnsi="Cambria Math"/>
+                              <w:i/>
+                            </w:rPr>
+                          </m:ctrlPr>
+                        </m:sSupPr>
+                        <m:e>
+                          <m:r>
+                            <w:rPr>
+                              <w:rFonts w:ascii="Cambria Math" w:hAnsi="Cambria Math"/>
+                            </w:rPr>
+                            <m:t>x</m:t>
+                          </m:r>
+                        </m:e>
+                        <m:sup>
+                          <m:r>
+                            <w:rPr>
+                              <w:rFonts w:ascii="Cambria Math" w:hAnsi="Cambria Math"/>
+                            </w:rPr>
+                            <m:t>2</m:t>
+                          </m:r>
+                        </m:sup>
+                      </m:sSup>
+                      <m:r>
+                        <w:rPr>
+                          <w:rFonts w:ascii="Cambria Math" w:hAnsi="Cambria Math"/>
+                        </w:rPr>
+                        <m:t>+</m:t>
+                      </m:r>
+                      <m:sSup>
+                        <m:sSupPr>
+                          <m:ctrlPr>
+                            <w:rPr>
+                              <w:rFonts w:ascii="Cambria Math" w:hAnsi="Cambria Math"/>
+                              <w:i/>
+                            </w:rPr>
+                          </m:ctrlPr>
+                        </m:sSupPr>
+                        <m:e>
+                          <m:r>
+                            <w:rPr>
+                              <w:rFonts w:ascii="Cambria Math" w:hAnsi="Cambria Math"/>
+                            </w:rPr>
+                            <m:t>y</m:t>
+                          </m:r>
+                        </m:e>
+                        <m:sup>
+                          <m:r>
+                            <w:rPr>
+                              <w:rFonts w:ascii="Cambria Math" w:hAnsi="Cambria Math"/>
+                            </w:rPr>
+                            <m:t>2</m:t>
+                          </m:r>
+                        </m:sup>
+                      </m:sSup>
+                    </m:e>
+                  </m:d>
+                </m:e>
+                <m:sup>
+                  <m:r>
+                    <w:rPr>
+                      <w:rFonts w:ascii="Cambria Math" w:hAnsi="Cambria Math"/>
+                    </w:rPr>
+                    <m:t>2</m:t>
+                  </m:r>
+                </m:sup>
+              </m:sSup>
+              <m:ctrlPr>
+                <w:rPr>
+                  <w:rFonts w:ascii="Cambria Math" w:hAnsi="Cambria Math"/>
+                  <w:i/>
+                </w:rPr>
+              </m:ctrlPr>
+            </m:den>
+          </m:f>
+          <m:r>
+            <w:rPr>
+              <w:rFonts w:ascii="Cambria Math" w:eastAsiaTheme="minorEastAsia" w:hAnsi="Cambria Math"/>
+            </w:rPr>
+            <m:t>=</m:t>
+          </m:r>
+          <m:r>
+            <w:rPr>
+              <w:rFonts w:ascii="Cambria Math" w:hAnsi="Cambria Math"/>
+            </w:rPr>
+            <m:t>-</m:t>
+          </m:r>
+          <m:f>
+            <m:fPr>
+              <m:ctrlPr>
+                <w:rPr>
                   <w:rFonts w:ascii="Cambria Math" w:eastAsiaTheme="minorEastAsia" w:hAnsi="Cambria Math"/>
                   <w:i/>
                 </w:rPr>
@@ -11278,13 +11030,7 @@
                 <w:rPr>
                   <w:rFonts w:ascii="Cambria Math" w:hAnsi="Cambria Math"/>
                 </w:rPr>
-                <m:t>∂</m:t>
-              </m:r>
-              <m:r>
-                <w:rPr>
-                  <w:rFonts w:ascii="Cambria Math" w:hAnsi="Cambria Math"/>
-                </w:rPr>
-                <m:t>v</m:t>
+                <m:t>∂v</m:t>
               </m:r>
             </m:num>
             <m:den>
@@ -11533,6 +11279,7 @@
     <w:lsdException w:name="HTML Sample" w:semiHidden="1" w:unhideWhenUsed="1"/>
     <w:lsdException w:name="HTML Typewriter" w:semiHidden="1" w:unhideWhenUsed="1"/>
     <w:lsdException w:name="HTML Variable" w:semiHidden="1" w:unhideWhenUsed="1"/>
+    <w:lsdException w:name="Normal Table" w:semiHidden="1" w:unhideWhenUsed="1"/>
     <w:lsdException w:name="annotation subject" w:semiHidden="1" w:unhideWhenUsed="1"/>
     <w:lsdException w:name="No List" w:semiHidden="1" w:unhideWhenUsed="1"/>
     <w:lsdException w:name="Outline List 1" w:semiHidden="1" w:unhideWhenUsed="1"/>
@@ -11579,8 +11326,10 @@
     <w:lsdException w:name="Table Subtle 2" w:semiHidden="1" w:unhideWhenUsed="1"/>
     <w:lsdException w:name="Table Web 1" w:semiHidden="1" w:unhideWhenUsed="1"/>
     <w:lsdException w:name="Table Web 2" w:semiHidden="1" w:unhideWhenUsed="1"/>
+    <w:lsdException w:name="Table Web 3" w:semiHidden="1" w:unhideWhenUsed="1"/>
     <w:lsdException w:name="Balloon Text" w:semiHidden="1" w:unhideWhenUsed="1"/>
     <w:lsdException w:name="Table Grid" w:uiPriority="39"/>
+    <w:lsdException w:name="Table Theme" w:semiHidden="1" w:unhideWhenUsed="1"/>
     <w:lsdException w:name="Placeholder Text" w:semiHidden="1"/>
     <w:lsdException w:name="No Spacing" w:uiPriority="1" w:qFormat="1"/>
     <w:lsdException w:name="Light Shading" w:uiPriority="60"/>

</xml_diff>